<commit_message>
Update Getting Started Guide.docx
</commit_message>
<xml_diff>
--- a/Getting Started Guide.docx
+++ b/Getting Started Guide.docx
@@ -259,251 +259,281 @@
           <w:lang w:val="en-US"/>
         </w:rPr>
       </w:pPr>
+    </w:p>
+    <w:p>
+      <w:pPr>
+        <w:rPr>
+          <w:rFonts w:hint="default" w:ascii="Times New Roman" w:hAnsi="Times New Roman" w:eastAsia="Segoe UI" w:cs="Times New Roman"/>
+          <w:i w:val="0"/>
+          <w:iCs w:val="0"/>
+          <w:caps w:val="0"/>
+          <w:color w:val="364045"/>
+          <w:spacing w:val="0"/>
+          <w:sz w:val="28"/>
+          <w:szCs w:val="28"/>
+          <w:lang w:val="en-US"/>
+        </w:rPr>
+      </w:pPr>
+      <w:r>
+        <w:rPr>
+          <w:rFonts w:hint="default" w:ascii="Times New Roman" w:hAnsi="Times New Roman" w:cs="Times New Roman"/>
+          <w:sz w:val="28"/>
+          <w:szCs w:val="28"/>
+          <w:lang w:val="en-US"/>
+        </w:rPr>
+        <w:t>-</w:t>
+      </w:r>
+      <w:r>
+        <w:rPr>
+          <w:rFonts w:hint="default" w:ascii="Times New Roman" w:hAnsi="Times New Roman" w:eastAsia="Segoe UI" w:cs="Times New Roman"/>
+          <w:i w:val="0"/>
+          <w:iCs w:val="0"/>
+          <w:caps w:val="0"/>
+          <w:color w:val="364045"/>
+          <w:spacing w:val="0"/>
+          <w:sz w:val="28"/>
+          <w:szCs w:val="28"/>
+        </w:rPr>
+        <w:t>Set</w:t>
+      </w:r>
+      <w:r>
+        <w:rPr>
+          <w:rFonts w:hint="default" w:ascii="Times New Roman" w:hAnsi="Times New Roman" w:eastAsia="Segoe UI" w:cs="Times New Roman"/>
+          <w:i w:val="0"/>
+          <w:iCs w:val="0"/>
+          <w:caps w:val="0"/>
+          <w:color w:val="364045"/>
+          <w:spacing w:val="0"/>
+          <w:sz w:val="28"/>
+          <w:szCs w:val="28"/>
+          <w:lang w:val="en-US"/>
+        </w:rPr>
+        <w:t xml:space="preserve"> </w:t>
+      </w:r>
+      <w:r>
+        <w:rPr>
+          <w:rFonts w:hint="default" w:ascii="Times New Roman" w:hAnsi="Times New Roman" w:eastAsia="Segoe UI" w:cs="Times New Roman"/>
+          <w:i w:val="0"/>
+          <w:iCs w:val="0"/>
+          <w:caps w:val="0"/>
+          <w:color w:val="364045"/>
+          <w:spacing w:val="0"/>
+          <w:sz w:val="28"/>
+          <w:szCs w:val="28"/>
+        </w:rPr>
+        <w:t xml:space="preserve">Windows Terminal as your default terminal application. To begin, simply click on the arrow next to your current terminal profile, which will reveal a </w:t>
+      </w:r>
+      <w:r>
+        <w:rPr>
+          <w:rFonts w:hint="default" w:ascii="Times New Roman" w:hAnsi="Times New Roman" w:eastAsia="Segoe UI" w:cs="Times New Roman"/>
+          <w:i w:val="0"/>
+          <w:iCs w:val="0"/>
+          <w:caps w:val="0"/>
+          <w:color w:val="364045"/>
+          <w:spacing w:val="0"/>
+          <w:sz w:val="28"/>
+          <w:szCs w:val="28"/>
+          <w:lang w:val="en-US"/>
+        </w:rPr>
+        <w:t>drop-down</w:t>
+      </w:r>
+      <w:r>
+        <w:rPr>
+          <w:rFonts w:hint="default" w:ascii="Times New Roman" w:hAnsi="Times New Roman" w:eastAsia="Segoe UI" w:cs="Times New Roman"/>
+          <w:i w:val="0"/>
+          <w:iCs w:val="0"/>
+          <w:caps w:val="0"/>
+          <w:color w:val="364045"/>
+          <w:spacing w:val="0"/>
+          <w:sz w:val="28"/>
+          <w:szCs w:val="28"/>
+        </w:rPr>
+        <w:t xml:space="preserve"> menu. From here, select the "Settings" option, which will open up the Windows Terminal settings. Once the settings window is open, you'll want to look for the section that says "Default terminal application" and click on the </w:t>
+      </w:r>
+      <w:r>
+        <w:rPr>
+          <w:rFonts w:hint="default" w:ascii="Times New Roman" w:hAnsi="Times New Roman" w:eastAsia="Segoe UI" w:cs="Times New Roman"/>
+          <w:i w:val="0"/>
+          <w:iCs w:val="0"/>
+          <w:caps w:val="0"/>
+          <w:color w:val="364045"/>
+          <w:spacing w:val="0"/>
+          <w:sz w:val="28"/>
+          <w:szCs w:val="28"/>
+          <w:lang w:val="en-US"/>
+        </w:rPr>
+        <w:t>drop down</w:t>
+      </w:r>
+      <w:r>
+        <w:rPr>
+          <w:rFonts w:hint="default" w:ascii="Times New Roman" w:hAnsi="Times New Roman" w:eastAsia="Segoe UI" w:cs="Times New Roman"/>
+          <w:i w:val="0"/>
+          <w:iCs w:val="0"/>
+          <w:caps w:val="0"/>
+          <w:color w:val="364045"/>
+          <w:spacing w:val="0"/>
+          <w:sz w:val="28"/>
+          <w:szCs w:val="28"/>
+        </w:rPr>
+        <w:t xml:space="preserve"> menu to select "Windows Terminal." This will designate the Windows Terminal as your default, ensuring that any commands or applications that require a terminal will automatically launch in the Windows Terminal environment. Finally, be sure to click the "Save" button at the bottom of the settings window to apply the </w:t>
+      </w:r>
+      <w:r>
+        <w:rPr>
+          <w:rFonts w:hint="default" w:ascii="Times New Roman" w:hAnsi="Times New Roman" w:eastAsia="Segoe UI" w:cs="Times New Roman"/>
+          <w:i w:val="0"/>
+          <w:iCs w:val="0"/>
+          <w:caps w:val="0"/>
+          <w:color w:val="364045"/>
+          <w:spacing w:val="0"/>
+          <w:sz w:val="28"/>
+          <w:szCs w:val="28"/>
+          <w:lang w:val="en-US"/>
+        </w:rPr>
+        <w:t>changes.</w:t>
+      </w:r>
+    </w:p>
+    <w:p>
+      <w:pPr>
+        <w:rPr>
+          <w:rFonts w:hint="default" w:ascii="Times New Roman" w:hAnsi="Times New Roman" w:eastAsia="Segoe UI" w:cs="Times New Roman"/>
+          <w:i w:val="0"/>
+          <w:iCs w:val="0"/>
+          <w:caps w:val="0"/>
+          <w:color w:val="364045"/>
+          <w:spacing w:val="0"/>
+          <w:sz w:val="28"/>
+          <w:szCs w:val="28"/>
+          <w:lang w:val="en-US"/>
+        </w:rPr>
+      </w:pPr>
+    </w:p>
+    <w:p>
+      <w:pPr>
+        <w:rPr>
+          <w:rFonts w:hint="default" w:ascii="Times New Roman" w:hAnsi="Times New Roman" w:eastAsia="Segoe UI" w:cs="Times New Roman"/>
+          <w:i w:val="0"/>
+          <w:iCs w:val="0"/>
+          <w:caps w:val="0"/>
+          <w:color w:val="364045"/>
+          <w:spacing w:val="0"/>
+          <w:sz w:val="28"/>
+          <w:szCs w:val="28"/>
+          <w:lang w:val="en-US"/>
+        </w:rPr>
+      </w:pPr>
+      <w:r>
+        <w:rPr>
+          <w:rFonts w:hint="default" w:ascii="Times New Roman" w:hAnsi="Times New Roman" w:eastAsia="Segoe UI" w:cs="Times New Roman"/>
+          <w:i w:val="0"/>
+          <w:iCs w:val="0"/>
+          <w:caps w:val="0"/>
+          <w:color w:val="364045"/>
+          <w:spacing w:val="0"/>
+          <w:sz w:val="28"/>
+          <w:szCs w:val="28"/>
+          <w:lang w:val="en-US"/>
+        </w:rPr>
+        <w:t xml:space="preserve">- Install Caskaydia Cove Nerd from </w:t>
+      </w:r>
+      <w:r>
+        <w:rPr>
+          <w:rFonts w:hint="default" w:ascii="Times New Roman" w:hAnsi="Times New Roman" w:eastAsia="Segoe UI" w:cs="Times New Roman"/>
+          <w:i w:val="0"/>
+          <w:iCs w:val="0"/>
+          <w:caps w:val="0"/>
+          <w:color w:val="364045"/>
+          <w:spacing w:val="0"/>
+          <w:sz w:val="28"/>
+          <w:szCs w:val="28"/>
+          <w:lang w:val="en-US"/>
+        </w:rPr>
+        <w:fldChar w:fldCharType="begin"/>
+      </w:r>
+      <w:r>
+        <w:rPr>
+          <w:rFonts w:hint="default" w:ascii="Times New Roman" w:hAnsi="Times New Roman" w:eastAsia="Segoe UI" w:cs="Times New Roman"/>
+          <w:i w:val="0"/>
+          <w:iCs w:val="0"/>
+          <w:caps w:val="0"/>
+          <w:color w:val="364045"/>
+          <w:spacing w:val="0"/>
+          <w:sz w:val="28"/>
+          <w:szCs w:val="28"/>
+          <w:lang w:val="en-US"/>
+        </w:rPr>
+        <w:instrText xml:space="preserve"> HYPERLINK "https://www.nerdfonts.com/font-downloads" </w:instrText>
+      </w:r>
+      <w:r>
+        <w:rPr>
+          <w:rFonts w:hint="default" w:ascii="Times New Roman" w:hAnsi="Times New Roman" w:eastAsia="Segoe UI" w:cs="Times New Roman"/>
+          <w:i w:val="0"/>
+          <w:iCs w:val="0"/>
+          <w:caps w:val="0"/>
+          <w:color w:val="364045"/>
+          <w:spacing w:val="0"/>
+          <w:sz w:val="28"/>
+          <w:szCs w:val="28"/>
+          <w:lang w:val="en-US"/>
+        </w:rPr>
+        <w:fldChar w:fldCharType="separate"/>
+      </w:r>
+      <w:r>
+        <w:rPr>
+          <w:rStyle w:val="8"/>
+          <w:rFonts w:hint="default" w:ascii="Times New Roman" w:hAnsi="Times New Roman" w:eastAsia="Segoe UI" w:cs="Times New Roman"/>
+          <w:i w:val="0"/>
+          <w:iCs w:val="0"/>
+          <w:caps w:val="0"/>
+          <w:spacing w:val="0"/>
+          <w:sz w:val="28"/>
+          <w:szCs w:val="28"/>
+          <w:lang w:val="en-US"/>
+        </w:rPr>
+        <w:t>here</w:t>
+      </w:r>
+      <w:r>
+        <w:rPr>
+          <w:rFonts w:hint="default" w:ascii="Times New Roman" w:hAnsi="Times New Roman" w:eastAsia="Segoe UI" w:cs="Times New Roman"/>
+          <w:i w:val="0"/>
+          <w:iCs w:val="0"/>
+          <w:caps w:val="0"/>
+          <w:color w:val="364045"/>
+          <w:spacing w:val="0"/>
+          <w:sz w:val="28"/>
+          <w:szCs w:val="28"/>
+          <w:lang w:val="en-US"/>
+        </w:rPr>
+        <w:fldChar w:fldCharType="end"/>
+      </w:r>
+      <w:r>
+        <w:rPr>
+          <w:rFonts w:hint="default" w:ascii="Times New Roman" w:hAnsi="Times New Roman" w:eastAsia="Segoe UI" w:cs="Times New Roman"/>
+          <w:i w:val="0"/>
+          <w:iCs w:val="0"/>
+          <w:caps w:val="0"/>
+          <w:color w:val="364045"/>
+          <w:spacing w:val="0"/>
+          <w:sz w:val="28"/>
+          <w:szCs w:val="28"/>
+          <w:lang w:val="en-US"/>
+        </w:rPr>
+        <w:t xml:space="preserve">  then extract and copy to `c:\windows\fonts` then go to settings, profiles then PowerShell profile</w:t>
+      </w:r>
       <w:bookmarkStart w:id="0" w:name="_GoBack"/>
       <w:bookmarkEnd w:id="0"/>
-    </w:p>
-    <w:p>
-      <w:pPr>
-        <w:rPr>
-          <w:rFonts w:hint="default" w:ascii="Times New Roman" w:hAnsi="Times New Roman" w:eastAsia="Segoe UI" w:cs="Times New Roman"/>
-          <w:i w:val="0"/>
-          <w:iCs w:val="0"/>
-          <w:caps w:val="0"/>
-          <w:color w:val="364045"/>
-          <w:spacing w:val="0"/>
-          <w:sz w:val="28"/>
-          <w:szCs w:val="28"/>
-        </w:rPr>
-      </w:pPr>
-      <w:r>
-        <w:rPr>
-          <w:rFonts w:hint="default" w:ascii="Times New Roman" w:hAnsi="Times New Roman" w:cs="Times New Roman"/>
-          <w:sz w:val="28"/>
-          <w:szCs w:val="28"/>
-          <w:lang w:val="en-US"/>
-        </w:rPr>
-        <w:t>-</w:t>
-      </w:r>
-      <w:r>
-        <w:rPr>
-          <w:rFonts w:hint="default" w:ascii="Times New Roman" w:hAnsi="Times New Roman" w:eastAsia="Segoe UI" w:cs="Times New Roman"/>
-          <w:i w:val="0"/>
-          <w:iCs w:val="0"/>
-          <w:caps w:val="0"/>
-          <w:color w:val="364045"/>
-          <w:spacing w:val="0"/>
-          <w:sz w:val="28"/>
-          <w:szCs w:val="28"/>
-        </w:rPr>
-        <w:t>Set</w:t>
-      </w:r>
-      <w:r>
-        <w:rPr>
-          <w:rFonts w:hint="default" w:ascii="Times New Roman" w:hAnsi="Times New Roman" w:eastAsia="Segoe UI" w:cs="Times New Roman"/>
-          <w:i w:val="0"/>
-          <w:iCs w:val="0"/>
-          <w:caps w:val="0"/>
-          <w:color w:val="364045"/>
-          <w:spacing w:val="0"/>
-          <w:sz w:val="28"/>
-          <w:szCs w:val="28"/>
-          <w:lang w:val="en-US"/>
-        </w:rPr>
-        <w:t xml:space="preserve"> </w:t>
-      </w:r>
-      <w:r>
-        <w:rPr>
-          <w:rFonts w:hint="default" w:ascii="Times New Roman" w:hAnsi="Times New Roman" w:eastAsia="Segoe UI" w:cs="Times New Roman"/>
-          <w:i w:val="0"/>
-          <w:iCs w:val="0"/>
-          <w:caps w:val="0"/>
-          <w:color w:val="364045"/>
-          <w:spacing w:val="0"/>
-          <w:sz w:val="28"/>
-          <w:szCs w:val="28"/>
-        </w:rPr>
-        <w:t xml:space="preserve">Windows Terminal as your default terminal application is a straightforward process that allows you to seamlessly integrate this powerful tool into your workflow. To begin, simply click on the arrow next to your current terminal profile, which will reveal a </w:t>
-      </w:r>
-      <w:r>
-        <w:rPr>
-          <w:rFonts w:hint="default" w:ascii="Times New Roman" w:hAnsi="Times New Roman" w:eastAsia="Segoe UI" w:cs="Times New Roman"/>
-          <w:i w:val="0"/>
-          <w:iCs w:val="0"/>
-          <w:caps w:val="0"/>
-          <w:color w:val="364045"/>
-          <w:spacing w:val="0"/>
-          <w:sz w:val="28"/>
-          <w:szCs w:val="28"/>
-          <w:lang w:val="en-US"/>
-        </w:rPr>
-        <w:t>drop-down</w:t>
-      </w:r>
-      <w:r>
-        <w:rPr>
-          <w:rFonts w:hint="default" w:ascii="Times New Roman" w:hAnsi="Times New Roman" w:eastAsia="Segoe UI" w:cs="Times New Roman"/>
-          <w:i w:val="0"/>
-          <w:iCs w:val="0"/>
-          <w:caps w:val="0"/>
-          <w:color w:val="364045"/>
-          <w:spacing w:val="0"/>
-          <w:sz w:val="28"/>
-          <w:szCs w:val="28"/>
-        </w:rPr>
-        <w:t xml:space="preserve"> menu. From here, select the "Settings" option, which will open up the Windows Terminal settings. Once the settings window is open, you'll want to look for the section that says "Default terminal application" and click on the </w:t>
-      </w:r>
-      <w:r>
-        <w:rPr>
-          <w:rFonts w:hint="default" w:ascii="Times New Roman" w:hAnsi="Times New Roman" w:eastAsia="Segoe UI" w:cs="Times New Roman"/>
-          <w:i w:val="0"/>
-          <w:iCs w:val="0"/>
-          <w:caps w:val="0"/>
-          <w:color w:val="364045"/>
-          <w:spacing w:val="0"/>
-          <w:sz w:val="28"/>
-          <w:szCs w:val="28"/>
-          <w:lang w:val="en-US"/>
-        </w:rPr>
-        <w:t>drop down</w:t>
-      </w:r>
-      <w:r>
-        <w:rPr>
-          <w:rFonts w:hint="default" w:ascii="Times New Roman" w:hAnsi="Times New Roman" w:eastAsia="Segoe UI" w:cs="Times New Roman"/>
-          <w:i w:val="0"/>
-          <w:iCs w:val="0"/>
-          <w:caps w:val="0"/>
-          <w:color w:val="364045"/>
-          <w:spacing w:val="0"/>
-          <w:sz w:val="28"/>
-          <w:szCs w:val="28"/>
-        </w:rPr>
-        <w:t xml:space="preserve"> menu to select "Windows Terminal." This will designate the Windows Terminal as your default, ensuring that any commands or applications that require a terminal will automatically launch in the Windows Terminal environment. Finally, be sure to click the "Save" button at the bottom of the settings window to apply the </w:t>
-      </w:r>
-      <w:r>
-        <w:rPr>
-          <w:rFonts w:hint="default" w:ascii="Times New Roman" w:hAnsi="Times New Roman" w:eastAsia="Segoe UI" w:cs="Times New Roman"/>
-          <w:i w:val="0"/>
-          <w:iCs w:val="0"/>
-          <w:caps w:val="0"/>
-          <w:color w:val="364045"/>
-          <w:spacing w:val="0"/>
-          <w:sz w:val="28"/>
-          <w:szCs w:val="28"/>
-          <w:lang w:val="en-US"/>
-        </w:rPr>
-        <w:t>changes.</w:t>
-      </w:r>
-    </w:p>
-    <w:p>
-      <w:pPr>
-        <w:rPr>
-          <w:rFonts w:hint="default" w:ascii="Times New Roman" w:hAnsi="Times New Roman" w:eastAsia="Segoe UI" w:cs="Times New Roman"/>
-          <w:i w:val="0"/>
-          <w:iCs w:val="0"/>
-          <w:caps w:val="0"/>
-          <w:color w:val="364045"/>
-          <w:spacing w:val="0"/>
-          <w:sz w:val="28"/>
-          <w:szCs w:val="28"/>
-          <w:lang w:val="en-US"/>
-        </w:rPr>
-      </w:pPr>
-      <w:r>
-        <w:rPr>
-          <w:rFonts w:hint="default" w:ascii="Times New Roman" w:hAnsi="Times New Roman" w:eastAsia="Segoe UI" w:cs="Times New Roman"/>
-          <w:i w:val="0"/>
-          <w:iCs w:val="0"/>
-          <w:caps w:val="0"/>
-          <w:color w:val="364045"/>
-          <w:spacing w:val="0"/>
-          <w:sz w:val="28"/>
-          <w:szCs w:val="28"/>
-          <w:lang w:val="en-US"/>
-        </w:rPr>
-        <w:t xml:space="preserve">- Install Caskaydia Cove Nerd from </w:t>
-      </w:r>
-      <w:r>
-        <w:rPr>
-          <w:rFonts w:hint="default" w:ascii="Times New Roman" w:hAnsi="Times New Roman" w:eastAsia="Segoe UI" w:cs="Times New Roman"/>
-          <w:i w:val="0"/>
-          <w:iCs w:val="0"/>
-          <w:caps w:val="0"/>
-          <w:color w:val="364045"/>
-          <w:spacing w:val="0"/>
-          <w:sz w:val="28"/>
-          <w:szCs w:val="28"/>
-          <w:lang w:val="en-US"/>
-        </w:rPr>
-        <w:fldChar w:fldCharType="begin"/>
-      </w:r>
-      <w:r>
-        <w:rPr>
-          <w:rFonts w:hint="default" w:ascii="Times New Roman" w:hAnsi="Times New Roman" w:eastAsia="Segoe UI" w:cs="Times New Roman"/>
-          <w:i w:val="0"/>
-          <w:iCs w:val="0"/>
-          <w:caps w:val="0"/>
-          <w:color w:val="364045"/>
-          <w:spacing w:val="0"/>
-          <w:sz w:val="28"/>
-          <w:szCs w:val="28"/>
-          <w:lang w:val="en-US"/>
-        </w:rPr>
-        <w:instrText xml:space="preserve"> HYPERLINK "https://www.nerdfonts.com/font-downloads" </w:instrText>
-      </w:r>
-      <w:r>
-        <w:rPr>
-          <w:rFonts w:hint="default" w:ascii="Times New Roman" w:hAnsi="Times New Roman" w:eastAsia="Segoe UI" w:cs="Times New Roman"/>
-          <w:i w:val="0"/>
-          <w:iCs w:val="0"/>
-          <w:caps w:val="0"/>
-          <w:color w:val="364045"/>
-          <w:spacing w:val="0"/>
-          <w:sz w:val="28"/>
-          <w:szCs w:val="28"/>
-          <w:lang w:val="en-US"/>
-        </w:rPr>
-        <w:fldChar w:fldCharType="separate"/>
-      </w:r>
-      <w:r>
-        <w:rPr>
-          <w:rStyle w:val="8"/>
-          <w:rFonts w:hint="default" w:ascii="Times New Roman" w:hAnsi="Times New Roman" w:eastAsia="Segoe UI" w:cs="Times New Roman"/>
-          <w:i w:val="0"/>
-          <w:iCs w:val="0"/>
-          <w:caps w:val="0"/>
-          <w:spacing w:val="0"/>
-          <w:sz w:val="28"/>
-          <w:szCs w:val="28"/>
-          <w:lang w:val="en-US"/>
-        </w:rPr>
-        <w:t>here</w:t>
-      </w:r>
-      <w:r>
-        <w:rPr>
-          <w:rFonts w:hint="default" w:ascii="Times New Roman" w:hAnsi="Times New Roman" w:eastAsia="Segoe UI" w:cs="Times New Roman"/>
-          <w:i w:val="0"/>
-          <w:iCs w:val="0"/>
-          <w:caps w:val="0"/>
-          <w:color w:val="364045"/>
-          <w:spacing w:val="0"/>
-          <w:sz w:val="28"/>
-          <w:szCs w:val="28"/>
-          <w:lang w:val="en-US"/>
-        </w:rPr>
-        <w:fldChar w:fldCharType="end"/>
-      </w:r>
-      <w:r>
-        <w:rPr>
-          <w:rFonts w:hint="default" w:ascii="Times New Roman" w:hAnsi="Times New Roman" w:eastAsia="Segoe UI" w:cs="Times New Roman"/>
-          <w:i w:val="0"/>
-          <w:iCs w:val="0"/>
-          <w:caps w:val="0"/>
-          <w:color w:val="364045"/>
-          <w:spacing w:val="0"/>
-          <w:sz w:val="28"/>
-          <w:szCs w:val="28"/>
-          <w:lang w:val="en-US"/>
-        </w:rPr>
-        <w:t xml:space="preserve">  then extract and copy to `c:\windows\fonts` then go to settings, profiles then PowerShell, then Appearance, Fontface, and finally select `CaskaydiaCove NF`</w:t>
+      <w:r>
+        <w:rPr>
+          <w:rFonts w:hint="default" w:ascii="Times New Roman" w:hAnsi="Times New Roman" w:eastAsia="Segoe UI" w:cs="Times New Roman"/>
+          <w:i w:val="0"/>
+          <w:iCs w:val="0"/>
+          <w:caps w:val="0"/>
+          <w:color w:val="364045"/>
+          <w:spacing w:val="0"/>
+          <w:sz w:val="28"/>
+          <w:szCs w:val="28"/>
+          <w:lang w:val="en-US"/>
+        </w:rPr>
+        <w:t>, then Appearance, Fontface, and finally select `CaskaydiaCove NF`</w:t>
       </w:r>
     </w:p>
     <w:p>

</xml_diff>